<commit_message>
I have to start cleaning all of this up
</commit_message>
<xml_diff>
--- a/project_description.docx
+++ b/project_description.docx
@@ -40,12 +40,6 @@
           <w:sz w:val="20"/>
         </w:rPr>
         <w:tab/>
-      </w:r>
-      <w:bookmarkStart w:id="0" w:name="_GoBack"/>
-      <w:r>
-        <w:rPr>
-          <w:sz w:val="20"/>
-        </w:rPr>
         <w:t>Pasture, Rangeland, and Forage (PRF) is a weather-based index insurance program that uses rainfall as a basis for payout. It is provided through the US Department of Agriculture's Risk Management Agency (RMA) and is intended for grazing livestock and hay production. Grazing production is examined here. With the PRF policyholders will receive a payout if the amount of rainfall, according to an independent and government-measured index, for a given two-month period is below a chosen percentage of the average value for that period in the location of the policy. The percentage of average rainfall that could trigger a payout is between 75% and 90%, in 5% intervals, of average rainfall for each location and time period and is chosen by the policyholder in advance of the insurance year. This percentages is referred to the strike level here. The government subsidizes premiums at rates dependent on the strike level, with the lowest level receiving 59% subsidization and the highest 51%. Higher strike levels increase premiums and decrease subsidies, but also increase the chance of payout. The degree to which a present index falls below the baseline average for a particular interval is taken into account when determining the amount of payout, i.e. an index of .3 pays more than .5.</w:t>
       </w:r>
       <w:r>
@@ -202,7 +196,6 @@
         <w:t xml:space="preserve"> payout potential and not as a simulation of possible insurance plan configurations. </w:t>
       </w:r>
     </w:p>
-    <w:bookmarkEnd w:id="0"/>
     <w:p>
       <w:pPr>
         <w:jc w:val="both"/>
@@ -218,71 +211,8 @@
           <w:sz w:val="20"/>
         </w:rPr>
       </w:pPr>
-      <w:r>
-        <w:rPr>
-          <w:noProof/>
-          <w:sz w:val="20"/>
-        </w:rPr>
-        <mc:AlternateContent>
-          <mc:Choice Requires="wpi">
-            <w:drawing>
-              <wp:anchor distT="0" distB="0" distL="114300" distR="114300" simplePos="0" relativeHeight="251659264" behindDoc="0" locked="0" layoutInCell="1" allowOverlap="1" wp14:anchorId="17D76093" wp14:editId="28F350B1">
-                <wp:simplePos x="0" y="0"/>
-                <wp:positionH relativeFrom="column">
-                  <wp:posOffset>3078660</wp:posOffset>
-                </wp:positionH>
-                <wp:positionV relativeFrom="paragraph">
-                  <wp:posOffset>-32425</wp:posOffset>
-                </wp:positionV>
-                <wp:extent cx="1848960" cy="519480"/>
-                <wp:effectExtent l="38100" t="38100" r="0" b="52070"/>
-                <wp:wrapNone/>
-                <wp:docPr id="1" name="Ink 1"/>
-                <wp:cNvGraphicFramePr/>
-                <a:graphic xmlns:a="http://schemas.openxmlformats.org/drawingml/2006/main">
-                  <a:graphicData uri="http://schemas.microsoft.com/office/word/2010/wordprocessingInk">
-                    <w14:contentPart bwMode="auto" r:id="rId4">
-                      <w14:nvContentPartPr>
-                        <w14:cNvContentPartPr/>
-                      </w14:nvContentPartPr>
-                      <w14:xfrm>
-                        <a:off x="0" y="0"/>
-                        <a:ext cx="1848960" cy="519480"/>
-                      </w14:xfrm>
-                    </w14:contentPart>
-                  </a:graphicData>
-                </a:graphic>
-              </wp:anchor>
-            </w:drawing>
-          </mc:Choice>
-          <mc:Fallback>
-            <w:pict>
-              <v:shapetype w14:anchorId="758B0065" id="_x0000_t75" coordsize="21600,21600" o:spt="75" o:preferrelative="t" path="m@4@5l@4@11@9@11@9@5xe" filled="f" stroked="f">
-                <v:stroke joinstyle="miter"/>
-                <v:formulas>
-                  <v:f eqn="if lineDrawn pixelLineWidth 0"/>
-                  <v:f eqn="sum @0 1 0"/>
-                  <v:f eqn="sum 0 0 @1"/>
-                  <v:f eqn="prod @2 1 2"/>
-                  <v:f eqn="prod @3 21600 pixelWidth"/>
-                  <v:f eqn="prod @3 21600 pixelHeight"/>
-                  <v:f eqn="sum @0 0 1"/>
-                  <v:f eqn="prod @6 1 2"/>
-                  <v:f eqn="prod @7 21600 pixelWidth"/>
-                  <v:f eqn="sum @8 21600 0"/>
-                  <v:f eqn="prod @7 21600 pixelHeight"/>
-                  <v:f eqn="sum @10 21600 0"/>
-                </v:formulas>
-                <v:path o:extrusionok="f" gradientshapeok="t" o:connecttype="rect"/>
-                <o:lock v:ext="edit" aspectratio="t"/>
-              </v:shapetype>
-              <v:shape id="Ink 1" o:spid="_x0000_s1026" type="#_x0000_t75" style="position:absolute;margin-left:241.7pt;margin-top:-3.25pt;width:147.05pt;height:42.3pt;z-index:251659264;visibility:visible;mso-wrap-style:square;mso-wrap-distance-left:9pt;mso-wrap-distance-top:0;mso-wrap-distance-right:9pt;mso-wrap-distance-bottom:0;mso-position-horizontal:absolute;mso-position-horizontal-relative:text;mso-position-vertical:absolute;mso-position-vertical-relative:text" o:gfxdata="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">
-                <v:imagedata r:id="rId5" o:title=""/>
-              </v:shape>
-            </w:pict>
-          </mc:Fallback>
-        </mc:AlternateContent>
-      </w:r>
+      <w:bookmarkStart w:id="0" w:name="_GoBack"/>
+      <w:bookmarkEnd w:id="0"/>
       <w:r>
         <w:rPr>
           <w:sz w:val="20"/>
@@ -476,6 +406,7 @@
     <w:lsdException w:name="HTML Sample" w:semiHidden="1" w:unhideWhenUsed="1"/>
     <w:lsdException w:name="HTML Typewriter" w:semiHidden="1" w:unhideWhenUsed="1"/>
     <w:lsdException w:name="HTML Variable" w:semiHidden="1" w:unhideWhenUsed="1"/>
+    <w:lsdException w:name="Normal Table" w:semiHidden="1" w:unhideWhenUsed="1"/>
     <w:lsdException w:name="annotation subject" w:semiHidden="1" w:unhideWhenUsed="1"/>
     <w:lsdException w:name="No List" w:semiHidden="1" w:unhideWhenUsed="1"/>
     <w:lsdException w:name="Outline List 1" w:semiHidden="1" w:unhideWhenUsed="1"/>
@@ -519,8 +450,10 @@
     <w:lsdException w:name="Table Elegant" w:semiHidden="1" w:unhideWhenUsed="1"/>
     <w:lsdException w:name="Table Professional" w:semiHidden="1" w:unhideWhenUsed="1"/>
     <w:lsdException w:name="Table Subtle 1" w:semiHidden="1" w:unhideWhenUsed="1"/>
+    <w:lsdException w:name="Table Subtle 2" w:semiHidden="1" w:unhideWhenUsed="1"/>
     <w:lsdException w:name="Table Web 1" w:semiHidden="1" w:unhideWhenUsed="1"/>
     <w:lsdException w:name="Table Web 2" w:semiHidden="1" w:unhideWhenUsed="1"/>
+    <w:lsdException w:name="Table Web 3" w:semiHidden="1" w:unhideWhenUsed="1"/>
     <w:lsdException w:name="Balloon Text" w:semiHidden="1" w:unhideWhenUsed="1"/>
     <w:lsdException w:name="Table Grid" w:uiPriority="39"/>
     <w:lsdException w:name="Table Theme" w:semiHidden="1" w:unhideWhenUsed="1"/>
@@ -776,33 +709,6 @@
     <w:unhideWhenUsed/>
   </w:style>
 </w:styles>
-</file>
-
-<file path=word/ink/ink1.xml><?xml version="1.0" encoding="utf-8"?>
-<inkml:ink xmlns:inkml="http://www.w3.org/2003/InkML">
-  <inkml:definitions>
-    <inkml:context xml:id="ctx0">
-      <inkml:inkSource xml:id="inkSrc0">
-        <inkml:traceFormat>
-          <inkml:channel name="X" type="integer" min="-2.14748E9" max="2.14748E9" units="cm"/>
-          <inkml:channel name="Y" type="integer" min="-2.14748E9" max="2.14748E9" units="cm"/>
-          <inkml:channel name="F" type="integer" max="32767" units="dev"/>
-        </inkml:traceFormat>
-        <inkml:channelProperties>
-          <inkml:channelProperty channel="X" name="resolution" value="1000" units="1/cm"/>
-          <inkml:channelProperty channel="Y" name="resolution" value="1000" units="1/cm"/>
-          <inkml:channelProperty channel="F" name="resolution" value="0" units="1/dev"/>
-        </inkml:channelProperties>
-      </inkml:inkSource>
-      <inkml:timestamp xml:id="ts0" timeString="2018-05-29T19:27:57.428"/>
-    </inkml:context>
-    <inkml:brush xml:id="br0">
-      <inkml:brushProperty name="width" value="0.05" units="cm"/>
-      <inkml:brushProperty name="height" value="0.05" units="cm"/>
-    </inkml:brush>
-  </inkml:definitions>
-  <inkml:trace contextRef="#ctx0" brushRef="#br0">1 1442 23039,'76'-40'-3,"69"-50"3,-83 51-39,-23 14 131,1-1-66,-2-1-63,1-1-59,-1 0-57,0 0-52,0-1-49,-1-1-46,0 0-42,-1 0-40,37-32-483,-2-2-115,-1 0-86,0-3-70,88-91-1590,-63 60 1124,-43 44 772,0-1 60,-1 1 74,0 0 89,-43 46 523,16-18-24,-1 1 94,-1 1 114,-12 12-1,1 0 36,-1 1 39,1-1 40,-1 1 44,0-1 47,0 1 48,0-1 50,1 1 55,-1-1 55,5-5 316,0 0 124,-15 16-920,13-12 873,1 1 394,-11 10-842,0 2-62,0 0-57,-1 1-52,0 0-45,0 2-42,1 2 99,-1 4-72,0 12 141,-1 3-100,-2 1-53,-1 1-42,0 0-34,-2 29 90,3-6-39,0 1-53,3 5 3,1-1 0,3 0 0,6 15-140,-6-40 70,1-1 0,6 13-70,-5-21 32,1-1 0,0 1 0,9 13-32,-9-20 10,0-1-1,0 1 1,1-2-1,0 1 1,8 4-10,-9-7-1,1-1 0,0-1 0,1 0 0,0 0 0,0-1 0,1-1 0,1 1 1,2 0-1,1-2-1,-1 1 1,1-2-1,0 0 0,0-1 1,0-1-1,0 0 1,4-1 1,4-1-13,-1-2 1,1 0 0,-1-1 0,1-2 0,6-2 12,17-9-40,0-2-1,-1-3 1,-1-1 0,41-28 40,130-104-107,-82 56 58,-43 39 77,-54 38 10,-1 4 48,1 4 61,0 4 72,-32 9-173,1 1 0,-1-1 0,1 1-1,-1 0 1,1 0 0,-1 1 0,1 0 0,-1 0-1,1 0 1,-1 0 0,0 1 0,0 0 0,4 2-46,-2-1 69,-1 1 0,0 0 0,0 0 1,0 1-1,2 2-69,16 17 189,1 5-18,21 24 127,-14-19-130,-3-7-61,2-2-40,-14-13-42,1-1 1,0 0-1,0-2 1,1 0-1,0-1 0,1 0 1,0-2-1,0-1 1,4 1-26,3-2 31,-1 0 1,0-2 0,1-1-32,7-1 19,0-1 0,7-3-19,-3-1-19,-1-1-39,0-2-38,0 0-36,0-2-37,0-1-36,0 0-33,0-1-35,35-14-372,1-2-126,-2-1-120,0-1-115,-31 13 394,-1 1-33,24-10-1067,-1 1-65,27-11-890,117-52-3660,-142 58 4435,2-2 55,-51 24 1628,1 0 65,-1 0 57,1 0 51,3-1 48,0 0 50,3-3 60,12-5 115</inkml:trace>
-</inkml:ink>
 </file>
 
 <file path=word/theme/theme1.xml><?xml version="1.0" encoding="utf-8"?>

</xml_diff>